<commit_message>
fix for bug regarding 'active_switch'
</commit_message>
<xml_diff>
--- a/assets/templates/retainer_one.docx
+++ b/assets/templates/retainer_one.docx
@@ -3175,6 +3175,24 @@
         </w:rPr>
         <w:t xml:space="preserve">acting on my behalf. </w:t>
       </w:r>
+    </w:p>
+    <w:p>
+      <w:pPr>
+        <w:spacing w:after="0" w:line="240" w:lineRule="auto"/>
+        <w:jc w:val="both"/>
+        <w:rPr>
+          <w:rFonts w:ascii="Calibri" w:hAnsi="Calibri" w:cs="Calibri"/>
+        </w:rPr>
+      </w:pPr>
+    </w:p>
+    <w:p>
+      <w:pPr>
+        <w:spacing w:after="0" w:line="240" w:lineRule="auto"/>
+        <w:jc w:val="both"/>
+        <w:rPr>
+          <w:rFonts w:ascii="Calibri" w:hAnsi="Calibri" w:cs="Calibri"/>
+        </w:rPr>
+      </w:pPr>
     </w:p>
     <w:p>
       <w:pPr>

</xml_diff>